<commit_message>
updated ontwikkeldocumetn en design
</commit_message>
<xml_diff>
--- a/Ontwikkel Document Groep 3.5.7 project maze game periode 3-1.docx
+++ b/Ontwikkel Document Groep 3.5.7 project maze game periode 3-1.docx
@@ -347,6 +347,15 @@
           <w:szCs w:val="32"/>
           <w:lang w:val="nl-NL"/>
         </w:rPr>
+        <w:t xml:space="preserve">1. </w:t>
+      </w:r>
+      <w:r>
+        <w:rPr>
+          <w:rFonts w:ascii="Calibri" w:eastAsia="Calibri" w:hAnsi="Calibri" w:cs="Calibri"/>
+          <w:sz w:val="32"/>
+          <w:szCs w:val="32"/>
+          <w:lang w:val="nl-NL"/>
+        </w:rPr>
         <w:t>Requirements..............................................................2</w:t>
       </w:r>
     </w:p>
@@ -365,6 +374,15 @@
           <w:szCs w:val="32"/>
           <w:lang w:val="nl-NL"/>
         </w:rPr>
+        <w:t xml:space="preserve">2. </w:t>
+      </w:r>
+      <w:r>
+        <w:rPr>
+          <w:rFonts w:ascii="Calibri" w:eastAsia="Calibri" w:hAnsi="Calibri" w:cs="Calibri"/>
+          <w:sz w:val="32"/>
+          <w:szCs w:val="32"/>
+          <w:lang w:val="nl-NL"/>
+        </w:rPr>
         <w:t>Beschrijvi</w:t>
       </w:r>
       <w:r>
@@ -374,34 +392,24 @@
           <w:szCs w:val="32"/>
           <w:lang w:val="nl-NL"/>
         </w:rPr>
-        <w:t>ng van de eisen aan het systeem</w:t>
-      </w:r>
-      <w:r>
-        <w:rPr>
-          <w:rFonts w:ascii="Calibri" w:eastAsia="Calibri" w:hAnsi="Calibri" w:cs="Calibri"/>
-          <w:sz w:val="32"/>
-          <w:szCs w:val="32"/>
-          <w:lang w:val="nl-NL"/>
-        </w:rPr>
-        <w:t>................</w:t>
-      </w:r>
-      <w:r>
-        <w:rPr>
-          <w:rFonts w:ascii="Calibri" w:eastAsia="Calibri" w:hAnsi="Calibri" w:cs="Calibri"/>
-          <w:sz w:val="32"/>
-          <w:szCs w:val="32"/>
-          <w:lang w:val="nl-NL"/>
-        </w:rPr>
-        <w:t>.3</w:t>
-      </w:r>
-    </w:p>
-    <w:p>
-      <w:pPr>
-        <w:rPr>
-          <w:sz w:val="32"/>
-          <w:szCs w:val="32"/>
-        </w:rPr>
-      </w:pPr>
+        <w:t>ng van de eisen aan het systeem.................3</w:t>
+      </w:r>
+    </w:p>
+    <w:p>
+      <w:pPr>
+        <w:rPr>
+          <w:sz w:val="32"/>
+          <w:szCs w:val="32"/>
+        </w:rPr>
+      </w:pPr>
+      <w:r>
+        <w:rPr>
+          <w:rFonts w:ascii="Calibri" w:eastAsia="Calibri" w:hAnsi="Calibri" w:cs="Calibri"/>
+          <w:sz w:val="32"/>
+          <w:szCs w:val="32"/>
+        </w:rPr>
+        <w:t xml:space="preserve">3. </w:t>
+      </w:r>
       <w:proofErr w:type="spellStart"/>
       <w:r>
         <w:rPr>
@@ -436,24 +444,24 @@
           <w:sz w:val="32"/>
           <w:szCs w:val="32"/>
         </w:rPr>
-        <w:t>...............................................</w:t>
-      </w:r>
-      <w:r>
-        <w:rPr>
-          <w:rFonts w:ascii="Calibri" w:eastAsia="Calibri" w:hAnsi="Calibri" w:cs="Calibri"/>
-          <w:sz w:val="32"/>
-          <w:szCs w:val="32"/>
-        </w:rPr>
-        <w:t>4</w:t>
-      </w:r>
-    </w:p>
-    <w:p>
-      <w:pPr>
-        <w:rPr>
-          <w:sz w:val="32"/>
-          <w:szCs w:val="32"/>
-        </w:rPr>
-      </w:pPr>
+        <w:t>...............................................4</w:t>
+      </w:r>
+    </w:p>
+    <w:p>
+      <w:pPr>
+        <w:rPr>
+          <w:sz w:val="32"/>
+          <w:szCs w:val="32"/>
+        </w:rPr>
+      </w:pPr>
+      <w:r>
+        <w:rPr>
+          <w:rFonts w:ascii="Calibri" w:eastAsia="Calibri" w:hAnsi="Calibri" w:cs="Calibri"/>
+          <w:sz w:val="32"/>
+          <w:szCs w:val="32"/>
+        </w:rPr>
+        <w:t xml:space="preserve">4. </w:t>
+      </w:r>
       <w:r>
         <w:rPr>
           <w:rFonts w:ascii="Calibri" w:eastAsia="Calibri" w:hAnsi="Calibri" w:cs="Calibri"/>
@@ -478,7 +486,103 @@
           <w:sz w:val="32"/>
           <w:szCs w:val="32"/>
         </w:rPr>
-        <w:t>.................................</w:t>
+        <w:t>.................................................5</w:t>
+      </w:r>
+    </w:p>
+    <w:p>
+      <w:pPr>
+        <w:rPr>
+          <w:sz w:val="32"/>
+          <w:szCs w:val="32"/>
+        </w:rPr>
+      </w:pPr>
+      <w:r>
+        <w:rPr>
+          <w:rFonts w:ascii="Calibri" w:eastAsia="Calibri" w:hAnsi="Calibri" w:cs="Calibri"/>
+          <w:sz w:val="32"/>
+          <w:szCs w:val="32"/>
+        </w:rPr>
+        <w:t xml:space="preserve">5. </w:t>
+      </w:r>
+      <w:r>
+        <w:rPr>
+          <w:rFonts w:ascii="Calibri" w:eastAsia="Calibri" w:hAnsi="Calibri" w:cs="Calibri"/>
+          <w:sz w:val="32"/>
+          <w:szCs w:val="32"/>
+        </w:rPr>
+        <w:t>JUnit</w:t>
+      </w:r>
+      <w:r>
+        <w:rPr>
+          <w:rFonts w:ascii="Calibri" w:eastAsia="Calibri" w:hAnsi="Calibri" w:cs="Calibri"/>
+          <w:sz w:val="32"/>
+          <w:szCs w:val="32"/>
+        </w:rPr>
+        <w:t xml:space="preserve"> code coverage</w:t>
+      </w:r>
+      <w:r>
+        <w:rPr>
+          <w:rFonts w:ascii="Calibri" w:eastAsia="Calibri" w:hAnsi="Calibri" w:cs="Calibri"/>
+          <w:sz w:val="32"/>
+          <w:szCs w:val="32"/>
+        </w:rPr>
+        <w:t>................................</w:t>
+      </w:r>
+      <w:r>
+        <w:rPr>
+          <w:rFonts w:ascii="Calibri" w:eastAsia="Calibri" w:hAnsi="Calibri" w:cs="Calibri"/>
+          <w:sz w:val="32"/>
+          <w:szCs w:val="32"/>
+        </w:rPr>
+        <w:t>......</w:t>
+      </w:r>
+      <w:r>
+        <w:rPr>
+          <w:rFonts w:ascii="Calibri" w:eastAsia="Calibri" w:hAnsi="Calibri" w:cs="Calibri"/>
+          <w:sz w:val="32"/>
+          <w:szCs w:val="32"/>
+        </w:rPr>
+        <w:t>........</w:t>
+      </w:r>
+      <w:r>
+        <w:rPr>
+          <w:rFonts w:ascii="Calibri" w:eastAsia="Calibri" w:hAnsi="Calibri" w:cs="Calibri"/>
+          <w:sz w:val="32"/>
+          <w:szCs w:val="32"/>
+        </w:rPr>
+        <w:t>.</w:t>
+      </w:r>
+      <w:r>
+        <w:rPr>
+          <w:rFonts w:ascii="Calibri" w:eastAsia="Calibri" w:hAnsi="Calibri" w:cs="Calibri"/>
+          <w:sz w:val="32"/>
+          <w:szCs w:val="32"/>
+        </w:rPr>
+        <w:t>......6</w:t>
+      </w:r>
+    </w:p>
+    <w:p>
+      <w:pPr>
+        <w:rPr>
+          <w:sz w:val="32"/>
+          <w:szCs w:val="32"/>
+        </w:rPr>
+      </w:pPr>
+      <w:r>
+        <w:rPr>
+          <w:rFonts w:ascii="Calibri" w:eastAsia="Calibri" w:hAnsi="Calibri" w:cs="Calibri"/>
+          <w:sz w:val="32"/>
+          <w:szCs w:val="32"/>
+        </w:rPr>
+        <w:t>6. JUnit decision coverage</w:t>
+      </w:r>
+      <w:r>
+        <w:rPr>
+          <w:rFonts w:ascii="Calibri" w:eastAsia="Calibri" w:hAnsi="Calibri" w:cs="Calibri"/>
+          <w:sz w:val="32"/>
+          <w:szCs w:val="32"/>
+        </w:rPr>
+        <w:t>........................................</w:t>
       </w:r>
       <w:r>
         <w:rPr>
@@ -494,54 +598,6 @@
           <w:sz w:val="32"/>
           <w:szCs w:val="32"/>
         </w:rPr>
-        <w:t>..............</w:t>
-      </w:r>
-      <w:r>
-        <w:rPr>
-          <w:rFonts w:ascii="Calibri" w:eastAsia="Calibri" w:hAnsi="Calibri" w:cs="Calibri"/>
-          <w:sz w:val="32"/>
-          <w:szCs w:val="32"/>
-        </w:rPr>
-        <w:t>5</w:t>
-      </w:r>
-    </w:p>
-    <w:p>
-      <w:pPr>
-        <w:rPr>
-          <w:sz w:val="32"/>
-          <w:szCs w:val="32"/>
-        </w:rPr>
-      </w:pPr>
-      <w:r>
-        <w:rPr>
-          <w:rFonts w:ascii="Calibri" w:eastAsia="Calibri" w:hAnsi="Calibri" w:cs="Calibri"/>
-          <w:sz w:val="32"/>
-          <w:szCs w:val="32"/>
-        </w:rPr>
-        <w:t>JUnit</w:t>
-      </w:r>
-      <w:r>
-        <w:rPr>
-          <w:rFonts w:ascii="Calibri" w:eastAsia="Calibri" w:hAnsi="Calibri" w:cs="Calibri"/>
-          <w:sz w:val="32"/>
-          <w:szCs w:val="32"/>
-        </w:rPr>
-        <w:t xml:space="preserve"> code coverage</w:t>
-      </w:r>
-      <w:r>
-        <w:rPr>
-          <w:rFonts w:ascii="Calibri" w:eastAsia="Calibri" w:hAnsi="Calibri" w:cs="Calibri"/>
-          <w:sz w:val="32"/>
-          <w:szCs w:val="32"/>
-        </w:rPr>
-        <w:t>................................</w:t>
-      </w:r>
-      <w:r>
-        <w:rPr>
-          <w:rFonts w:ascii="Calibri" w:eastAsia="Calibri" w:hAnsi="Calibri" w:cs="Calibri"/>
-          <w:sz w:val="32"/>
-          <w:szCs w:val="32"/>
-        </w:rPr>
         <w:t>......</w:t>
       </w:r>
       <w:r>
@@ -550,99 +606,50 @@
           <w:sz w:val="32"/>
           <w:szCs w:val="32"/>
         </w:rPr>
-        <w:t>......</w:t>
-      </w:r>
-      <w:bookmarkStart w:id="0" w:name="_GoBack"/>
-      <w:bookmarkEnd w:id="0"/>
-      <w:r>
-        <w:rPr>
-          <w:rFonts w:ascii="Calibri" w:eastAsia="Calibri" w:hAnsi="Calibri" w:cs="Calibri"/>
-          <w:sz w:val="32"/>
-          <w:szCs w:val="32"/>
-        </w:rPr>
-        <w:t>..</w:t>
-      </w:r>
-      <w:r>
-        <w:rPr>
-          <w:rFonts w:ascii="Calibri" w:eastAsia="Calibri" w:hAnsi="Calibri" w:cs="Calibri"/>
-          <w:sz w:val="32"/>
-          <w:szCs w:val="32"/>
-        </w:rPr>
-        <w:t>.</w:t>
-      </w:r>
-      <w:r>
-        <w:rPr>
-          <w:rFonts w:ascii="Calibri" w:eastAsia="Calibri" w:hAnsi="Calibri" w:cs="Calibri"/>
-          <w:sz w:val="32"/>
-          <w:szCs w:val="32"/>
-        </w:rPr>
-        <w:t>.......</w:t>
-      </w:r>
-      <w:r>
-        <w:rPr>
-          <w:rFonts w:ascii="Calibri" w:eastAsia="Calibri" w:hAnsi="Calibri" w:cs="Calibri"/>
-          <w:sz w:val="32"/>
-          <w:szCs w:val="32"/>
-        </w:rPr>
-        <w:t>6</w:t>
-      </w:r>
-    </w:p>
-    <w:p>
-      <w:pPr>
-        <w:rPr>
-          <w:sz w:val="32"/>
-          <w:szCs w:val="32"/>
-        </w:rPr>
-      </w:pPr>
-      <w:r>
-        <w:rPr>
-          <w:rFonts w:ascii="Calibri" w:eastAsia="Calibri" w:hAnsi="Calibri" w:cs="Calibri"/>
-          <w:sz w:val="32"/>
-          <w:szCs w:val="32"/>
-        </w:rPr>
-        <w:t>JUnit decision coverage</w:t>
-      </w:r>
-      <w:r>
-        <w:rPr>
-          <w:rFonts w:ascii="Calibri" w:eastAsia="Calibri" w:hAnsi="Calibri" w:cs="Calibri"/>
-          <w:sz w:val="32"/>
-          <w:szCs w:val="32"/>
-        </w:rPr>
-        <w:t>........................................</w:t>
-      </w:r>
-      <w:r>
-        <w:rPr>
-          <w:rFonts w:ascii="Calibri" w:eastAsia="Calibri" w:hAnsi="Calibri" w:cs="Calibri"/>
-          <w:sz w:val="32"/>
-          <w:szCs w:val="32"/>
-        </w:rPr>
-        <w:t>..</w:t>
-      </w:r>
-      <w:r>
-        <w:rPr>
-          <w:rFonts w:ascii="Calibri" w:eastAsia="Calibri" w:hAnsi="Calibri" w:cs="Calibri"/>
-          <w:sz w:val="32"/>
-          <w:szCs w:val="32"/>
-        </w:rPr>
-        <w:t>......</w:t>
-      </w:r>
-      <w:r>
-        <w:rPr>
-          <w:rFonts w:ascii="Calibri" w:eastAsia="Calibri" w:hAnsi="Calibri" w:cs="Calibri"/>
-          <w:sz w:val="32"/>
-          <w:szCs w:val="32"/>
-        </w:rPr>
         <w:t>8</w:t>
       </w:r>
     </w:p>
     <w:p>
       <w:pPr>
         <w:rPr>
-          <w:rFonts w:ascii="Calibri" w:eastAsia="Calibri" w:hAnsi="Calibri" w:cs="Calibri"/>
-          <w:sz w:val="32"/>
-          <w:szCs w:val="32"/>
-        </w:rPr>
-      </w:pPr>
+          <w:sz w:val="32"/>
+          <w:szCs w:val="32"/>
+        </w:rPr>
+      </w:pPr>
+      <w:r>
+        <w:rPr>
+          <w:rFonts w:ascii="Calibri" w:eastAsia="Calibri" w:hAnsi="Calibri" w:cs="Calibri"/>
+          <w:sz w:val="32"/>
+          <w:szCs w:val="32"/>
+        </w:rPr>
+        <w:t>7</w:t>
+      </w:r>
+      <w:r>
+        <w:rPr>
+          <w:rFonts w:ascii="Calibri" w:eastAsia="Calibri" w:hAnsi="Calibri" w:cs="Calibri"/>
+          <w:sz w:val="32"/>
+          <w:szCs w:val="32"/>
+        </w:rPr>
+        <w:t xml:space="preserve">. </w:t>
+      </w:r>
+      <w:r>
+        <w:rPr>
+          <w:rFonts w:ascii="Calibri" w:eastAsia="Calibri" w:hAnsi="Calibri" w:cs="Calibri"/>
+          <w:sz w:val="32"/>
+          <w:szCs w:val="32"/>
+        </w:rPr>
+        <w:t xml:space="preserve">Design </w:t>
+      </w:r>
+      <w:proofErr w:type="spellStart"/>
+      <w:r>
+        <w:rPr>
+          <w:rFonts w:ascii="Calibri" w:eastAsia="Calibri" w:hAnsi="Calibri" w:cs="Calibri"/>
+          <w:sz w:val="32"/>
+          <w:szCs w:val="32"/>
+        </w:rPr>
+        <w:t>klassendiagram</w:t>
+      </w:r>
+      <w:proofErr w:type="spellEnd"/>
       <w:r>
         <w:rPr>
           <w:rFonts w:ascii="Calibri" w:eastAsia="Calibri" w:hAnsi="Calibri" w:cs="Calibri"/>
@@ -651,6 +658,32 @@
         </w:rPr>
         <w:t xml:space="preserve"> </w:t>
       </w:r>
+      <w:proofErr w:type="spellStart"/>
+      <w:r>
+        <w:rPr>
+          <w:rFonts w:ascii="Calibri" w:eastAsia="Calibri" w:hAnsi="Calibri" w:cs="Calibri"/>
+          <w:sz w:val="32"/>
+          <w:szCs w:val="32"/>
+        </w:rPr>
+        <w:t>uitbreiding</w:t>
+      </w:r>
+      <w:proofErr w:type="spellEnd"/>
+      <w:r>
+        <w:rPr>
+          <w:rFonts w:ascii="Calibri" w:eastAsia="Calibri" w:hAnsi="Calibri" w:cs="Calibri"/>
+          <w:sz w:val="32"/>
+          <w:szCs w:val="32"/>
+        </w:rPr>
+        <w:t>...............................</w:t>
+      </w:r>
+      <w:r>
+        <w:rPr>
+          <w:rFonts w:ascii="Calibri" w:eastAsia="Calibri" w:hAnsi="Calibri" w:cs="Calibri"/>
+          <w:sz w:val="32"/>
+          <w:szCs w:val="32"/>
+        </w:rPr>
+        <w:t>9</w:t>
+      </w:r>
     </w:p>
     <w:p>
       <w:pPr>
@@ -673,11 +706,15 @@
       <w:pPr>
         <w:rPr>
           <w:rFonts w:ascii="Calibri" w:eastAsia="Calibri" w:hAnsi="Calibri" w:cs="Calibri"/>
-        </w:rPr>
-      </w:pPr>
-      <w:r>
-        <w:rPr>
-          <w:rFonts w:ascii="Calibri" w:eastAsia="Calibri" w:hAnsi="Calibri" w:cs="Calibri"/>
+          <w:sz w:val="32"/>
+          <w:szCs w:val="32"/>
+        </w:rPr>
+      </w:pPr>
+      <w:r>
+        <w:rPr>
+          <w:rFonts w:ascii="Calibri" w:eastAsia="Calibri" w:hAnsi="Calibri" w:cs="Calibri"/>
+          <w:sz w:val="32"/>
+          <w:szCs w:val="32"/>
         </w:rPr>
         <w:t xml:space="preserve"> </w:t>
       </w:r>
@@ -792,29 +829,50 @@
           <w:rFonts w:ascii="Calibri" w:eastAsia="Calibri" w:hAnsi="Calibri" w:cs="Calibri"/>
         </w:rPr>
       </w:pPr>
-    </w:p>
-    <w:p>
-      <w:pPr>
-        <w:rPr>
-          <w:rFonts w:ascii="Calibri" w:eastAsia="Calibri" w:hAnsi="Calibri" w:cs="Calibri"/>
-        </w:rPr>
-      </w:pPr>
-    </w:p>
-    <w:p>
-      <w:pPr>
-        <w:rPr>
-          <w:rFonts w:ascii="Calibri" w:eastAsia="Calibri" w:hAnsi="Calibri" w:cs="Calibri"/>
-        </w:rPr>
-      </w:pPr>
-    </w:p>
-    <w:p>
-      <w:pPr>
-        <w:rPr>
-          <w:rFonts w:ascii="Calibri" w:eastAsia="Calibri" w:hAnsi="Calibri" w:cs="Calibri"/>
-          <w:sz w:val="32"/>
-          <w:szCs w:val="32"/>
-        </w:rPr>
-      </w:pPr>
+      <w:r>
+        <w:rPr>
+          <w:rFonts w:ascii="Calibri" w:eastAsia="Calibri" w:hAnsi="Calibri" w:cs="Calibri"/>
+        </w:rPr>
+        <w:t xml:space="preserve"> </w:t>
+      </w:r>
+    </w:p>
+    <w:p>
+      <w:pPr>
+        <w:rPr>
+          <w:rFonts w:ascii="Calibri" w:eastAsia="Calibri" w:hAnsi="Calibri" w:cs="Calibri"/>
+        </w:rPr>
+      </w:pPr>
+    </w:p>
+    <w:p>
+      <w:pPr>
+        <w:rPr>
+          <w:rFonts w:ascii="Calibri" w:eastAsia="Calibri" w:hAnsi="Calibri" w:cs="Calibri"/>
+        </w:rPr>
+      </w:pPr>
+    </w:p>
+    <w:p>
+      <w:pPr>
+        <w:rPr>
+          <w:rFonts w:ascii="Calibri" w:eastAsia="Calibri" w:hAnsi="Calibri" w:cs="Calibri"/>
+        </w:rPr>
+      </w:pPr>
+    </w:p>
+    <w:p>
+      <w:pPr>
+        <w:rPr>
+          <w:rFonts w:ascii="Calibri" w:eastAsia="Calibri" w:hAnsi="Calibri" w:cs="Calibri"/>
+          <w:sz w:val="32"/>
+          <w:szCs w:val="32"/>
+        </w:rPr>
+      </w:pPr>
+      <w:r>
+        <w:rPr>
+          <w:rFonts w:ascii="Calibri" w:eastAsia="Calibri" w:hAnsi="Calibri" w:cs="Calibri"/>
+          <w:sz w:val="32"/>
+          <w:szCs w:val="32"/>
+        </w:rPr>
+        <w:t xml:space="preserve">1. </w:t>
+      </w:r>
       <w:r>
         <w:rPr>
           <w:rFonts w:ascii="Calibri" w:eastAsia="Calibri" w:hAnsi="Calibri" w:cs="Calibri"/>
@@ -910,6 +968,15 @@
           <w:szCs w:val="32"/>
           <w:lang w:val="nl-NL"/>
         </w:rPr>
+        <w:t xml:space="preserve">2. </w:t>
+      </w:r>
+      <w:r>
+        <w:rPr>
+          <w:rFonts w:ascii="Calibri" w:eastAsia="Calibri" w:hAnsi="Calibri" w:cs="Calibri"/>
+          <w:sz w:val="32"/>
+          <w:szCs w:val="32"/>
+          <w:lang w:val="nl-NL"/>
+        </w:rPr>
         <w:t>Beschrijving van de eisen aan het systeem:</w:t>
       </w:r>
     </w:p>
@@ -1000,7 +1067,7 @@
     </w:p>
     <w:p>
       <w:pPr>
-        <w:pStyle w:val="ListParagraph"/>
+        <w:pStyle w:val="Lijstalinea"/>
         <w:numPr>
           <w:ilvl w:val="0"/>
           <w:numId w:val="4"/>
@@ -1086,7 +1153,7 @@
     </w:p>
     <w:p>
       <w:pPr>
-        <w:pStyle w:val="ListParagraph"/>
+        <w:pStyle w:val="Lijstalinea"/>
         <w:numPr>
           <w:ilvl w:val="0"/>
           <w:numId w:val="4"/>
@@ -1138,7 +1205,7 @@
     </w:p>
     <w:p>
       <w:pPr>
-        <w:pStyle w:val="ListParagraph"/>
+        <w:pStyle w:val="Lijstalinea"/>
         <w:numPr>
           <w:ilvl w:val="0"/>
           <w:numId w:val="4"/>
@@ -1190,7 +1257,7 @@
     </w:p>
     <w:p>
       <w:pPr>
-        <w:pStyle w:val="ListParagraph"/>
+        <w:pStyle w:val="Lijstalinea"/>
         <w:numPr>
           <w:ilvl w:val="0"/>
           <w:numId w:val="4"/>
@@ -1276,7 +1343,7 @@
     </w:p>
     <w:p>
       <w:pPr>
-        <w:pStyle w:val="ListParagraph"/>
+        <w:pStyle w:val="Lijstalinea"/>
         <w:numPr>
           <w:ilvl w:val="0"/>
           <w:numId w:val="3"/>
@@ -1295,7 +1362,7 @@
     </w:p>
     <w:p>
       <w:pPr>
-        <w:pStyle w:val="ListParagraph"/>
+        <w:pStyle w:val="Lijstalinea"/>
         <w:numPr>
           <w:ilvl w:val="0"/>
           <w:numId w:val="3"/>
@@ -1314,7 +1381,7 @@
     </w:p>
     <w:p>
       <w:pPr>
-        <w:pStyle w:val="ListParagraph"/>
+        <w:pStyle w:val="Lijstalinea"/>
         <w:numPr>
           <w:ilvl w:val="0"/>
           <w:numId w:val="3"/>
@@ -1330,7 +1397,7 @@
     </w:p>
     <w:p>
       <w:pPr>
-        <w:pStyle w:val="ListParagraph"/>
+        <w:pStyle w:val="Lijstalinea"/>
         <w:numPr>
           <w:ilvl w:val="0"/>
           <w:numId w:val="3"/>
@@ -1349,7 +1416,7 @@
     </w:p>
     <w:p>
       <w:pPr>
-        <w:pStyle w:val="ListParagraph"/>
+        <w:pStyle w:val="Lijstalinea"/>
         <w:numPr>
           <w:ilvl w:val="0"/>
           <w:numId w:val="3"/>
@@ -1368,7 +1435,7 @@
     </w:p>
     <w:p>
       <w:pPr>
-        <w:pStyle w:val="ListParagraph"/>
+        <w:pStyle w:val="Lijstalinea"/>
         <w:numPr>
           <w:ilvl w:val="0"/>
           <w:numId w:val="3"/>
@@ -1387,7 +1454,7 @@
     </w:p>
     <w:p>
       <w:pPr>
-        <w:pStyle w:val="ListParagraph"/>
+        <w:pStyle w:val="Lijstalinea"/>
         <w:numPr>
           <w:ilvl w:val="0"/>
           <w:numId w:val="3"/>
@@ -1403,7 +1470,7 @@
     </w:p>
     <w:p>
       <w:pPr>
-        <w:pStyle w:val="ListParagraph"/>
+        <w:pStyle w:val="Lijstalinea"/>
         <w:numPr>
           <w:ilvl w:val="0"/>
           <w:numId w:val="3"/>
@@ -1422,7 +1489,7 @@
     </w:p>
     <w:p>
       <w:pPr>
-        <w:pStyle w:val="ListParagraph"/>
+        <w:pStyle w:val="Lijstalinea"/>
         <w:numPr>
           <w:ilvl w:val="0"/>
           <w:numId w:val="3"/>
@@ -1441,7 +1508,7 @@
     </w:p>
     <w:p>
       <w:pPr>
-        <w:pStyle w:val="ListParagraph"/>
+        <w:pStyle w:val="Lijstalinea"/>
         <w:numPr>
           <w:ilvl w:val="0"/>
           <w:numId w:val="3"/>
@@ -1460,7 +1527,7 @@
     </w:p>
     <w:p>
       <w:pPr>
-        <w:pStyle w:val="ListParagraph"/>
+        <w:pStyle w:val="Lijstalinea"/>
         <w:numPr>
           <w:ilvl w:val="0"/>
           <w:numId w:val="3"/>
@@ -1479,7 +1546,7 @@
     </w:p>
     <w:p>
       <w:pPr>
-        <w:pStyle w:val="ListParagraph"/>
+        <w:pStyle w:val="Lijstalinea"/>
         <w:numPr>
           <w:ilvl w:val="0"/>
           <w:numId w:val="3"/>
@@ -1518,36 +1585,22 @@
           <w:rFonts w:ascii="Calibri" w:eastAsia="Calibri" w:hAnsi="Calibri" w:cs="Calibri"/>
           <w:lang w:val="nl-NL"/>
         </w:rPr>
-        <w:t>Vervolg op volgende pagina..</w:t>
-      </w:r>
-    </w:p>
-    <w:p>
-      <w:pPr>
-        <w:rPr>
-          <w:rFonts w:ascii="Calibri" w:eastAsia="Calibri" w:hAnsi="Calibri" w:cs="Calibri"/>
-          <w:lang w:val="nl-NL"/>
-        </w:rPr>
-      </w:pPr>
-    </w:p>
-    <w:p>
-      <w:pPr>
-        <w:rPr>
-          <w:rFonts w:ascii="Calibri" w:eastAsia="Calibri" w:hAnsi="Calibri" w:cs="Calibri"/>
-          <w:lang w:val="nl-NL"/>
-        </w:rPr>
-      </w:pPr>
-    </w:p>
-    <w:p>
-      <w:pPr>
-        <w:rPr>
-          <w:rFonts w:ascii="Calibri" w:eastAsia="Calibri" w:hAnsi="Calibri" w:cs="Calibri"/>
-          <w:lang w:val="nl-NL"/>
-        </w:rPr>
-      </w:pPr>
-    </w:p>
-    <w:p>
-      <w:pPr>
-        <w:pStyle w:val="ListParagraph"/>
+        <w:lastRenderedPageBreak/>
+        <w:t xml:space="preserve">Vervolg op volgende </w:t>
+      </w:r>
+      <w:proofErr w:type="gramStart"/>
+      <w:r>
+        <w:rPr>
+          <w:rFonts w:ascii="Calibri" w:eastAsia="Calibri" w:hAnsi="Calibri" w:cs="Calibri"/>
+          <w:lang w:val="nl-NL"/>
+        </w:rPr>
+        <w:t>pagina..</w:t>
+      </w:r>
+      <w:proofErr w:type="gramEnd"/>
+    </w:p>
+    <w:p>
+      <w:pPr>
+        <w:pStyle w:val="Lijstalinea"/>
         <w:numPr>
           <w:ilvl w:val="0"/>
           <w:numId w:val="3"/>
@@ -1566,7 +1619,7 @@
     </w:p>
     <w:p>
       <w:pPr>
-        <w:pStyle w:val="ListParagraph"/>
+        <w:pStyle w:val="Lijstalinea"/>
         <w:numPr>
           <w:ilvl w:val="0"/>
           <w:numId w:val="3"/>
@@ -1585,7 +1638,7 @@
     </w:p>
     <w:p>
       <w:pPr>
-        <w:pStyle w:val="ListParagraph"/>
+        <w:pStyle w:val="Lijstalinea"/>
         <w:numPr>
           <w:ilvl w:val="0"/>
           <w:numId w:val="3"/>
@@ -1604,7 +1657,7 @@
     </w:p>
     <w:p>
       <w:pPr>
-        <w:pStyle w:val="ListParagraph"/>
+        <w:pStyle w:val="Lijstalinea"/>
         <w:numPr>
           <w:ilvl w:val="0"/>
           <w:numId w:val="3"/>
@@ -1623,7 +1676,7 @@
     </w:p>
     <w:p>
       <w:pPr>
-        <w:pStyle w:val="ListParagraph"/>
+        <w:pStyle w:val="Lijstalinea"/>
         <w:numPr>
           <w:ilvl w:val="0"/>
           <w:numId w:val="3"/>
@@ -1642,7 +1695,7 @@
     </w:p>
     <w:p>
       <w:pPr>
-        <w:pStyle w:val="ListParagraph"/>
+        <w:pStyle w:val="Lijstalinea"/>
         <w:numPr>
           <w:ilvl w:val="0"/>
           <w:numId w:val="3"/>
@@ -1689,7 +1742,7 @@
     </w:p>
     <w:p>
       <w:pPr>
-        <w:pStyle w:val="ListParagraph"/>
+        <w:pStyle w:val="Lijstalinea"/>
         <w:numPr>
           <w:ilvl w:val="0"/>
           <w:numId w:val="3"/>
@@ -1705,7 +1758,7 @@
     </w:p>
     <w:p>
       <w:pPr>
-        <w:pStyle w:val="ListParagraph"/>
+        <w:pStyle w:val="Lijstalinea"/>
         <w:numPr>
           <w:ilvl w:val="0"/>
           <w:numId w:val="3"/>
@@ -1721,7 +1774,7 @@
     </w:p>
     <w:p>
       <w:pPr>
-        <w:pStyle w:val="ListParagraph"/>
+        <w:pStyle w:val="Lijstalinea"/>
         <w:numPr>
           <w:ilvl w:val="0"/>
           <w:numId w:val="3"/>
@@ -1752,7 +1805,7 @@
     </w:p>
     <w:p>
       <w:pPr>
-        <w:pStyle w:val="ListParagraph"/>
+        <w:pStyle w:val="Lijstalinea"/>
         <w:numPr>
           <w:ilvl w:val="0"/>
           <w:numId w:val="3"/>
@@ -1796,7 +1849,7 @@
     </w:p>
     <w:p>
       <w:pPr>
-        <w:pStyle w:val="ListParagraph"/>
+        <w:pStyle w:val="Lijstalinea"/>
         <w:numPr>
           <w:ilvl w:val="0"/>
           <w:numId w:val="3"/>
@@ -1921,11 +1974,29 @@
       <w:pPr>
         <w:rPr>
           <w:rFonts w:ascii="Calibri" w:eastAsia="Calibri" w:hAnsi="Calibri" w:cs="Calibri"/>
-          <w:sz w:val="32"/>
-          <w:szCs w:val="32"/>
-          <w:lang w:val="nl-NL"/>
-        </w:rPr>
-      </w:pPr>
+          <w:lang w:val="nl-NL"/>
+        </w:rPr>
+      </w:pPr>
+    </w:p>
+    <w:p>
+      <w:pPr>
+        <w:rPr>
+          <w:rFonts w:ascii="Calibri" w:eastAsia="Calibri" w:hAnsi="Calibri" w:cs="Calibri"/>
+          <w:sz w:val="32"/>
+          <w:szCs w:val="32"/>
+          <w:lang w:val="nl-NL"/>
+        </w:rPr>
+      </w:pPr>
+      <w:r>
+        <w:rPr>
+          <w:rFonts w:ascii="Calibri" w:eastAsia="Calibri" w:hAnsi="Calibri" w:cs="Calibri"/>
+          <w:sz w:val="32"/>
+          <w:szCs w:val="32"/>
+          <w:lang w:val="nl-NL"/>
+        </w:rPr>
+        <w:lastRenderedPageBreak/>
+        <w:t xml:space="preserve">3. </w:t>
+      </w:r>
       <w:r>
         <w:rPr>
           <w:rFonts w:ascii="Calibri" w:eastAsia="Calibri" w:hAnsi="Calibri" w:cs="Calibri"/>
@@ -2128,6 +2199,16 @@
           <w:szCs w:val="32"/>
           <w:lang w:val="nl-NL"/>
         </w:rPr>
+        <w:lastRenderedPageBreak/>
+        <w:t xml:space="preserve">4. </w:t>
+      </w:r>
+      <w:r>
+        <w:rPr>
+          <w:rFonts w:ascii="Calibri" w:eastAsia="Calibri" w:hAnsi="Calibri" w:cs="Calibri"/>
+          <w:sz w:val="32"/>
+          <w:szCs w:val="32"/>
+          <w:lang w:val="nl-NL"/>
+        </w:rPr>
         <w:t>Design klassendiagram:</w:t>
       </w:r>
     </w:p>
@@ -2321,7 +2402,27 @@
           <w:lang w:val="nl-NL"/>
         </w:rPr>
         <w:lastRenderedPageBreak/>
-        <w:t>JUnit Tests met uitleg:</w:t>
+        <w:t xml:space="preserve">5. </w:t>
+      </w:r>
+      <w:proofErr w:type="spellStart"/>
+      <w:r>
+        <w:rPr>
+          <w:rFonts w:ascii="Calibri" w:eastAsia="Calibri" w:hAnsi="Calibri" w:cs="Calibri"/>
+          <w:sz w:val="32"/>
+          <w:szCs w:val="32"/>
+          <w:lang w:val="nl-NL"/>
+        </w:rPr>
+        <w:t>JUnit</w:t>
+      </w:r>
+      <w:proofErr w:type="spellEnd"/>
+      <w:r>
+        <w:rPr>
+          <w:rFonts w:ascii="Calibri" w:eastAsia="Calibri" w:hAnsi="Calibri" w:cs="Calibri"/>
+          <w:sz w:val="32"/>
+          <w:szCs w:val="32"/>
+          <w:lang w:val="nl-NL"/>
+        </w:rPr>
+        <w:t xml:space="preserve"> Tests met uitleg:</w:t>
       </w:r>
     </w:p>
     <w:p>
@@ -2608,7 +2709,7 @@
     </w:p>
     <w:tbl>
       <w:tblPr>
-        <w:tblStyle w:val="GridTable1Light-Accent1"/>
+        <w:tblStyle w:val="Rastertabel1licht-Accent1"/>
         <w:tblW w:w="0" w:type="auto"/>
         <w:tblLayout w:type="fixed"/>
         <w:tblLook w:val="04A0" w:firstRow="1" w:lastRow="0" w:firstColumn="1" w:lastColumn="0" w:noHBand="0" w:noVBand="1"/>
@@ -3187,7 +3288,16 @@
           <w:lang w:val="nl-NL"/>
         </w:rPr>
         <w:lastRenderedPageBreak/>
-        <w:t>5. JUnit decision coverage</w:t>
+        <w:t>6</w:t>
+      </w:r>
+      <w:r>
+        <w:rPr>
+          <w:rFonts w:ascii="Calibri" w:eastAsia="Calibri" w:hAnsi="Calibri" w:cs="Calibri"/>
+          <w:sz w:val="32"/>
+          <w:szCs w:val="32"/>
+          <w:lang w:val="nl-NL"/>
+        </w:rPr>
+        <w:t>. JUnit decision coverage</w:t>
       </w:r>
     </w:p>
     <w:p>
@@ -3205,7 +3315,7 @@
     </w:p>
     <w:tbl>
       <w:tblPr>
-        <w:tblStyle w:val="GridTable1Light-Accent1"/>
+        <w:tblStyle w:val="Rastertabel1licht-Accent1"/>
         <w:tblW w:w="0" w:type="auto"/>
         <w:tblLayout w:type="fixed"/>
         <w:tblLook w:val="04A0" w:firstRow="1" w:lastRow="0" w:firstColumn="1" w:lastColumn="0" w:noHBand="0" w:noVBand="1"/>
@@ -3712,7 +3822,7 @@
     </w:p>
     <w:p>
       <w:pPr>
-        <w:pStyle w:val="ListParagraph"/>
+        <w:pStyle w:val="Lijstalinea"/>
         <w:numPr>
           <w:ilvl w:val="0"/>
           <w:numId w:val="1"/>
@@ -3731,7 +3841,7 @@
     </w:p>
     <w:p>
       <w:pPr>
-        <w:pStyle w:val="ListParagraph"/>
+        <w:pStyle w:val="Lijstalinea"/>
         <w:numPr>
           <w:ilvl w:val="0"/>
           <w:numId w:val="1"/>
@@ -3756,9 +3866,296 @@
         </w:rPr>
       </w:pPr>
     </w:p>
+    <w:p>
+      <w:pPr>
+        <w:rPr>
+          <w:lang w:val="nl-NL"/>
+        </w:rPr>
+      </w:pPr>
+      <w:r>
+        <w:rPr>
+          <w:lang w:val="nl-NL"/>
+        </w:rPr>
+        <w:br w:type="page"/>
+      </w:r>
+    </w:p>
+    <w:p>
+      <w:pPr>
+        <w:rPr>
+          <w:rFonts w:ascii="Calibri" w:eastAsia="Calibri" w:hAnsi="Calibri" w:cs="Calibri"/>
+          <w:sz w:val="32"/>
+          <w:szCs w:val="32"/>
+          <w:lang w:val="nl-NL"/>
+        </w:rPr>
+      </w:pPr>
+      <w:r>
+        <w:rPr>
+          <w:rFonts w:ascii="Calibri" w:eastAsia="Calibri" w:hAnsi="Calibri" w:cs="Calibri"/>
+          <w:sz w:val="32"/>
+          <w:szCs w:val="32"/>
+          <w:lang w:val="nl-NL"/>
+        </w:rPr>
+        <w:lastRenderedPageBreak/>
+        <w:t>7</w:t>
+      </w:r>
+      <w:r>
+        <w:rPr>
+          <w:rFonts w:ascii="Calibri" w:eastAsia="Calibri" w:hAnsi="Calibri" w:cs="Calibri"/>
+          <w:sz w:val="32"/>
+          <w:szCs w:val="32"/>
+          <w:lang w:val="nl-NL"/>
+        </w:rPr>
+        <w:t xml:space="preserve">. </w:t>
+      </w:r>
+      <w:r>
+        <w:rPr>
+          <w:rFonts w:ascii="Calibri" w:eastAsia="Calibri" w:hAnsi="Calibri" w:cs="Calibri"/>
+          <w:sz w:val="32"/>
+          <w:szCs w:val="32"/>
+          <w:lang w:val="nl-NL"/>
+        </w:rPr>
+        <w:t>Design Diagram uitbreiding</w:t>
+      </w:r>
+    </w:p>
+    <w:p>
+      <w:pPr>
+        <w:rPr>
+          <w:rFonts w:ascii="Calibri" w:eastAsia="Calibri" w:hAnsi="Calibri" w:cs="Calibri"/>
+          <w:sz w:val="32"/>
+          <w:szCs w:val="32"/>
+          <w:lang w:val="nl-NL"/>
+        </w:rPr>
+      </w:pPr>
+      <w:r>
+        <w:rPr>
+          <w:noProof/>
+        </w:rPr>
+        <w:drawing>
+          <wp:inline distT="0" distB="0" distL="0" distR="0" wp14:anchorId="0A6823A7" wp14:editId="54E2E27A">
+            <wp:extent cx="5943600" cy="2645861"/>
+            <wp:effectExtent l="0" t="0" r="0" b="2540"/>
+            <wp:docPr id="4" name="Afbeelding 4"/>
+            <wp:cNvGraphicFramePr>
+              <a:graphicFrameLocks xmlns:a="http://schemas.openxmlformats.org/drawingml/2006/main" noChangeAspect="1"/>
+            </wp:cNvGraphicFramePr>
+            <a:graphic xmlns:a="http://schemas.openxmlformats.org/drawingml/2006/main">
+              <a:graphicData uri="http://schemas.openxmlformats.org/drawingml/2006/picture">
+                <pic:pic xmlns:pic="http://schemas.openxmlformats.org/drawingml/2006/picture">
+                  <pic:nvPicPr>
+                    <pic:cNvPr id="0" name="Picture 13"/>
+                    <pic:cNvPicPr>
+                      <a:picLocks noChangeAspect="1" noChangeArrowheads="1"/>
+                    </pic:cNvPicPr>
+                  </pic:nvPicPr>
+                  <pic:blipFill>
+                    <a:blip r:embed="rId20" cstate="print">
+                      <a:extLst>
+                        <a:ext uri="{28A0092B-C50C-407E-A947-70E740481C1C}">
+                          <a14:useLocalDpi xmlns:a14="http://schemas.microsoft.com/office/drawing/2010/main" val="0"/>
+                        </a:ext>
+                      </a:extLst>
+                    </a:blip>
+                    <a:srcRect/>
+                    <a:stretch>
+                      <a:fillRect/>
+                    </a:stretch>
+                  </pic:blipFill>
+                  <pic:spPr bwMode="auto">
+                    <a:xfrm>
+                      <a:off x="0" y="0"/>
+                      <a:ext cx="5943600" cy="2645861"/>
+                    </a:xfrm>
+                    <a:prstGeom prst="rect">
+                      <a:avLst/>
+                    </a:prstGeom>
+                    <a:noFill/>
+                    <a:ln>
+                      <a:noFill/>
+                    </a:ln>
+                  </pic:spPr>
+                </pic:pic>
+              </a:graphicData>
+            </a:graphic>
+          </wp:inline>
+        </w:drawing>
+      </w:r>
+    </w:p>
+    <w:p>
+      <w:pPr>
+        <w:rPr>
+          <w:rFonts w:ascii="Calibri" w:eastAsia="Calibri" w:hAnsi="Calibri" w:cs="Calibri"/>
+          <w:szCs w:val="32"/>
+          <w:lang w:val="nl-NL"/>
+        </w:rPr>
+      </w:pPr>
+      <w:r>
+        <w:rPr>
+          <w:rFonts w:ascii="Calibri" w:eastAsia="Calibri" w:hAnsi="Calibri" w:cs="Calibri"/>
+          <w:szCs w:val="32"/>
+          <w:lang w:val="nl-NL"/>
+        </w:rPr>
+        <w:t xml:space="preserve">Een nieuwe </w:t>
+      </w:r>
+      <w:proofErr w:type="spellStart"/>
+      <w:r>
+        <w:rPr>
+          <w:rFonts w:ascii="Calibri" w:eastAsia="Calibri" w:hAnsi="Calibri" w:cs="Calibri"/>
+          <w:szCs w:val="32"/>
+          <w:lang w:val="nl-NL"/>
+        </w:rPr>
+        <w:t>subclass</w:t>
+      </w:r>
+      <w:proofErr w:type="spellEnd"/>
+      <w:r>
+        <w:rPr>
+          <w:rFonts w:ascii="Calibri" w:eastAsia="Calibri" w:hAnsi="Calibri" w:cs="Calibri"/>
+          <w:szCs w:val="32"/>
+          <w:lang w:val="nl-NL"/>
+        </w:rPr>
+        <w:t xml:space="preserve"> “dood” is toegevoegd.</w:t>
+      </w:r>
+      <w:r>
+        <w:rPr>
+          <w:rFonts w:ascii="Calibri" w:eastAsia="Calibri" w:hAnsi="Calibri" w:cs="Calibri"/>
+          <w:szCs w:val="32"/>
+          <w:lang w:val="nl-NL"/>
+        </w:rPr>
+        <w:t xml:space="preserve"> “Dood” is </w:t>
+      </w:r>
+      <w:proofErr w:type="spellStart"/>
+      <w:r>
+        <w:rPr>
+          <w:rFonts w:ascii="Calibri" w:eastAsia="Calibri" w:hAnsi="Calibri" w:cs="Calibri"/>
+          <w:szCs w:val="32"/>
+          <w:lang w:val="nl-NL"/>
+        </w:rPr>
+        <w:t>subclass</w:t>
+      </w:r>
+      <w:proofErr w:type="spellEnd"/>
+      <w:r>
+        <w:rPr>
+          <w:rFonts w:ascii="Calibri" w:eastAsia="Calibri" w:hAnsi="Calibri" w:cs="Calibri"/>
+          <w:szCs w:val="32"/>
+          <w:lang w:val="nl-NL"/>
+        </w:rPr>
+        <w:t xml:space="preserve"> van</w:t>
+      </w:r>
+      <w:r>
+        <w:rPr>
+          <w:rFonts w:ascii="Calibri" w:eastAsia="Calibri" w:hAnsi="Calibri" w:cs="Calibri"/>
+          <w:szCs w:val="32"/>
+          <w:lang w:val="nl-NL"/>
+        </w:rPr>
+        <w:t xml:space="preserve"> </w:t>
+      </w:r>
+      <w:r>
+        <w:rPr>
+          <w:rFonts w:ascii="Calibri" w:eastAsia="Calibri" w:hAnsi="Calibri" w:cs="Calibri"/>
+          <w:szCs w:val="32"/>
+          <w:lang w:val="nl-NL"/>
+        </w:rPr>
+        <w:t xml:space="preserve">eigenschap. Bovendien maakt “dood” gebruikt van interface “Melding”. Dood heeft “startscherm” als een instantie </w:t>
+      </w:r>
+      <w:proofErr w:type="spellStart"/>
+      <w:r>
+        <w:rPr>
+          <w:rFonts w:ascii="Calibri" w:eastAsia="Calibri" w:hAnsi="Calibri" w:cs="Calibri"/>
+          <w:szCs w:val="32"/>
+          <w:lang w:val="nl-NL"/>
+        </w:rPr>
+        <w:t>variable</w:t>
+      </w:r>
+      <w:proofErr w:type="spellEnd"/>
+      <w:r>
+        <w:rPr>
+          <w:rFonts w:ascii="Calibri" w:eastAsia="Calibri" w:hAnsi="Calibri" w:cs="Calibri"/>
+          <w:szCs w:val="32"/>
+          <w:lang w:val="nl-NL"/>
+        </w:rPr>
+        <w:t xml:space="preserve"> nodig, om zijn </w:t>
+      </w:r>
+      <w:proofErr w:type="spellStart"/>
+      <w:r>
+        <w:rPr>
+          <w:rFonts w:ascii="Calibri" w:eastAsia="Calibri" w:hAnsi="Calibri" w:cs="Calibri"/>
+          <w:szCs w:val="32"/>
+          <w:lang w:val="nl-NL"/>
+        </w:rPr>
+        <w:t>vakeigenschap</w:t>
+      </w:r>
+      <w:proofErr w:type="spellEnd"/>
+      <w:r>
+        <w:rPr>
+          <w:rFonts w:ascii="Calibri" w:eastAsia="Calibri" w:hAnsi="Calibri" w:cs="Calibri"/>
+          <w:szCs w:val="32"/>
+          <w:lang w:val="nl-NL"/>
+        </w:rPr>
+        <w:t xml:space="preserve"> te kunnen uitvoeren. </w:t>
+      </w:r>
+      <w:r>
+        <w:rPr>
+          <w:rFonts w:ascii="Calibri" w:eastAsia="Calibri" w:hAnsi="Calibri" w:cs="Calibri"/>
+          <w:szCs w:val="32"/>
+          <w:lang w:val="nl-NL"/>
+        </w:rPr>
+        <w:t>Daarnaast is</w:t>
+      </w:r>
+      <w:r>
+        <w:rPr>
+          <w:rFonts w:ascii="Calibri" w:eastAsia="Calibri" w:hAnsi="Calibri" w:cs="Calibri"/>
+          <w:szCs w:val="32"/>
+          <w:lang w:val="nl-NL"/>
+        </w:rPr>
+        <w:t xml:space="preserve"> een</w:t>
+      </w:r>
+      <w:r>
+        <w:rPr>
+          <w:rFonts w:ascii="Calibri" w:eastAsia="Calibri" w:hAnsi="Calibri" w:cs="Calibri"/>
+          <w:szCs w:val="32"/>
+          <w:lang w:val="nl-NL"/>
+        </w:rPr>
+        <w:t xml:space="preserve"> nieuwe operatie van Startscherm “</w:t>
+      </w:r>
+      <w:proofErr w:type="spellStart"/>
+      <w:r>
+        <w:rPr>
+          <w:rFonts w:ascii="Calibri" w:eastAsia="Calibri" w:hAnsi="Calibri" w:cs="Calibri"/>
+          <w:szCs w:val="32"/>
+          <w:lang w:val="nl-NL"/>
+        </w:rPr>
+        <w:t>heropenStartscherm</w:t>
+      </w:r>
+      <w:proofErr w:type="spellEnd"/>
+      <w:r>
+        <w:rPr>
+          <w:rFonts w:ascii="Calibri" w:eastAsia="Calibri" w:hAnsi="Calibri" w:cs="Calibri"/>
+          <w:szCs w:val="32"/>
+          <w:lang w:val="nl-NL"/>
+        </w:rPr>
+        <w:t xml:space="preserve">” ook toegevoegd. Wanneer een speler op het vak Dood zal staan, dan zal hij doodgaan. Daardoor herstart het </w:t>
+      </w:r>
+      <w:r>
+        <w:rPr>
+          <w:rFonts w:ascii="Calibri" w:eastAsia="Calibri" w:hAnsi="Calibri" w:cs="Calibri"/>
+          <w:szCs w:val="32"/>
+          <w:lang w:val="nl-NL"/>
+        </w:rPr>
+        <w:t>spel</w:t>
+      </w:r>
+      <w:r>
+        <w:rPr>
+          <w:rFonts w:ascii="Calibri" w:eastAsia="Calibri" w:hAnsi="Calibri" w:cs="Calibri"/>
+          <w:szCs w:val="32"/>
+          <w:lang w:val="nl-NL"/>
+        </w:rPr>
+        <w:t>.</w:t>
+      </w:r>
+      <w:bookmarkStart w:id="0" w:name="_GoBack"/>
+      <w:bookmarkEnd w:id="0"/>
+    </w:p>
     <w:sectPr>
-      <w:headerReference w:type="default" r:id="rId20"/>
-      <w:footerReference w:type="default" r:id="rId21"/>
+      <w:headerReference w:type="default" r:id="rId21"/>
+      <w:footerReference w:type="default" r:id="rId22"/>
       <w:pgSz w:w="12240" w:h="15840" w:code="1"/>
       <w:pgMar w:top="1440" w:right="1440" w:bottom="1440" w:left="1440" w:header="720" w:footer="720" w:gutter="0"/>
       <w:pgNumType w:start="0"/>
@@ -3813,7 +4210,7 @@
     <w:sdtContent>
       <w:p>
         <w:pPr>
-          <w:pStyle w:val="Footer"/>
+          <w:pStyle w:val="Voettekst"/>
           <w:jc w:val="right"/>
         </w:pPr>
         <w:r>
@@ -3842,7 +4239,7 @@
   </w:sdt>
   <w:p>
     <w:pPr>
-      <w:pStyle w:val="Footer"/>
+      <w:pStyle w:val="Voettekst"/>
       <w:jc w:val="center"/>
     </w:pPr>
   </w:p>
@@ -3894,7 +4291,7 @@
         </w:tcPr>
         <w:p>
           <w:pPr>
-            <w:pStyle w:val="Header"/>
+            <w:pStyle w:val="Koptekst"/>
             <w:ind w:left="-115"/>
           </w:pPr>
         </w:p>
@@ -3905,7 +4302,7 @@
         </w:tcPr>
         <w:p>
           <w:pPr>
-            <w:pStyle w:val="Header"/>
+            <w:pStyle w:val="Koptekst"/>
             <w:jc w:val="center"/>
           </w:pPr>
         </w:p>
@@ -3916,7 +4313,7 @@
         </w:tcPr>
         <w:p>
           <w:pPr>
-            <w:pStyle w:val="Header"/>
+            <w:pStyle w:val="Koptekst"/>
             <w:ind w:right="-115"/>
             <w:jc w:val="right"/>
           </w:pPr>
@@ -3926,7 +4323,7 @@
   </w:tbl>
   <w:p>
     <w:pPr>
-      <w:pStyle w:val="Header"/>
+      <w:pStyle w:val="Koptekst"/>
     </w:pPr>
   </w:p>
 </w:hdr>
@@ -4470,6 +4867,7 @@
     <w:lsdException w:name="HTML Sample" w:semiHidden="1" w:unhideWhenUsed="1"/>
     <w:lsdException w:name="HTML Typewriter" w:semiHidden="1" w:unhideWhenUsed="1"/>
     <w:lsdException w:name="HTML Variable" w:semiHidden="1" w:unhideWhenUsed="1"/>
+    <w:lsdException w:name="Normal Table" w:semiHidden="1" w:unhideWhenUsed="1"/>
     <w:lsdException w:name="annotation subject" w:semiHidden="1" w:unhideWhenUsed="1"/>
     <w:lsdException w:name="No List" w:semiHidden="1" w:unhideWhenUsed="1"/>
     <w:lsdException w:name="Outline List 1" w:semiHidden="1" w:unhideWhenUsed="1"/>
@@ -4513,8 +4911,10 @@
     <w:lsdException w:name="Table Elegant" w:semiHidden="1" w:unhideWhenUsed="1"/>
     <w:lsdException w:name="Table Professional" w:semiHidden="1" w:unhideWhenUsed="1"/>
     <w:lsdException w:name="Table Subtle 1" w:semiHidden="1" w:unhideWhenUsed="1"/>
+    <w:lsdException w:name="Table Subtle 2" w:semiHidden="1" w:unhideWhenUsed="1"/>
     <w:lsdException w:name="Table Web 1" w:semiHidden="1" w:unhideWhenUsed="1"/>
     <w:lsdException w:name="Table Web 2" w:semiHidden="1" w:unhideWhenUsed="1"/>
+    <w:lsdException w:name="Table Web 3" w:semiHidden="1" w:unhideWhenUsed="1"/>
     <w:lsdException w:name="Balloon Text" w:semiHidden="1" w:unhideWhenUsed="1"/>
     <w:lsdException w:name="Table Grid" w:uiPriority="39"/>
     <w:lsdException w:name="Table Theme" w:semiHidden="1" w:unhideWhenUsed="1"/>
@@ -4738,17 +5138,17 @@
     <w:lsdException w:name="Hashtag" w:semiHidden="1" w:unhideWhenUsed="1"/>
     <w:lsdException w:name="Unresolved Mention" w:semiHidden="1" w:unhideWhenUsed="1"/>
   </w:latentStyles>
-  <w:style w:type="paragraph" w:default="1" w:styleId="Normal">
+  <w:style w:type="paragraph" w:default="1" w:styleId="Standaard">
     <w:name w:val="Normal"/>
     <w:qFormat/>
   </w:style>
-  <w:style w:type="character" w:default="1" w:styleId="DefaultParagraphFont">
+  <w:style w:type="character" w:default="1" w:styleId="Standaardalinea-lettertype">
     <w:name w:val="Default Paragraph Font"/>
     <w:uiPriority w:val="1"/>
     <w:semiHidden/>
     <w:unhideWhenUsed/>
   </w:style>
-  <w:style w:type="table" w:default="1" w:styleId="TableNormal">
+  <w:style w:type="table" w:default="1" w:styleId="Standaardtabel">
     <w:name w:val="Normal Table"/>
     <w:uiPriority w:val="99"/>
     <w:semiHidden/>
@@ -4763,15 +5163,15 @@
       </w:tblCellMar>
     </w:tblPr>
   </w:style>
-  <w:style w:type="numbering" w:default="1" w:styleId="NoList">
+  <w:style w:type="numbering" w:default="1" w:styleId="Geenlijst">
     <w:name w:val="No List"/>
     <w:uiPriority w:val="99"/>
     <w:semiHidden/>
     <w:unhideWhenUsed/>
   </w:style>
-  <w:style w:type="paragraph" w:styleId="ListParagraph">
+  <w:style w:type="paragraph" w:styleId="Lijstalinea">
     <w:name w:val="List Paragraph"/>
-    <w:basedOn w:val="Normal"/>
+    <w:basedOn w:val="Standaard"/>
     <w:uiPriority w:val="34"/>
     <w:qFormat/>
     <w:pPr>
@@ -4781,7 +5181,7 @@
   </w:style>
   <w:style w:type="character" w:styleId="Hyperlink">
     <w:name w:val="Hyperlink"/>
-    <w:basedOn w:val="DefaultParagraphFont"/>
+    <w:basedOn w:val="Standaardalinea-lettertype"/>
     <w:uiPriority w:val="99"/>
     <w:unhideWhenUsed/>
     <w:rPr>
@@ -4789,9 +5189,9 @@
       <w:u w:val="single"/>
     </w:rPr>
   </w:style>
-  <w:style w:type="table" w:styleId="TableGrid">
+  <w:style w:type="table" w:styleId="Tabelraster">
     <w:name w:val="Table Grid"/>
-    <w:basedOn w:val="TableNormal"/>
+    <w:basedOn w:val="Standaardtabel"/>
     <w:uiPriority w:val="59"/>
     <w:rsid w:val="00FB4123"/>
     <w:pPr>
@@ -4808,9 +5208,9 @@
       </w:tblBorders>
     </w:tblPr>
   </w:style>
-  <w:style w:type="table" w:styleId="GridTable1Light-Accent1">
+  <w:style w:type="table" w:styleId="Rastertabel1licht-Accent1">
     <w:name w:val="Grid Table 1 Light Accent 1"/>
-    <w:basedOn w:val="TableNormal"/>
+    <w:basedOn w:val="Standaardtabel"/>
     <w:uiPriority w:val="46"/>
     <w:pPr>
       <w:spacing w:after="0" w:line="240" w:lineRule="auto"/>
@@ -4864,16 +5264,16 @@
       </w:rPr>
     </w:tblStylePr>
   </w:style>
-  <w:style w:type="character" w:customStyle="1" w:styleId="HeaderChar">
-    <w:name w:val="Header Char"/>
-    <w:basedOn w:val="DefaultParagraphFont"/>
-    <w:link w:val="Header"/>
+  <w:style w:type="character" w:customStyle="1" w:styleId="KoptekstChar">
+    <w:name w:val="Koptekst Char"/>
+    <w:basedOn w:val="Standaardalinea-lettertype"/>
+    <w:link w:val="Koptekst"/>
     <w:uiPriority w:val="99"/>
   </w:style>
-  <w:style w:type="paragraph" w:styleId="Header">
+  <w:style w:type="paragraph" w:styleId="Koptekst">
     <w:name w:val="header"/>
-    <w:basedOn w:val="Normal"/>
-    <w:link w:val="HeaderChar"/>
+    <w:basedOn w:val="Standaard"/>
+    <w:link w:val="KoptekstChar"/>
     <w:uiPriority w:val="99"/>
     <w:unhideWhenUsed/>
     <w:pPr>
@@ -4884,16 +5284,16 @@
       <w:spacing w:after="0" w:line="240" w:lineRule="auto"/>
     </w:pPr>
   </w:style>
-  <w:style w:type="character" w:customStyle="1" w:styleId="FooterChar">
-    <w:name w:val="Footer Char"/>
-    <w:basedOn w:val="DefaultParagraphFont"/>
-    <w:link w:val="Footer"/>
+  <w:style w:type="character" w:customStyle="1" w:styleId="VoettekstChar">
+    <w:name w:val="Voettekst Char"/>
+    <w:basedOn w:val="Standaardalinea-lettertype"/>
+    <w:link w:val="Voettekst"/>
     <w:uiPriority w:val="99"/>
   </w:style>
-  <w:style w:type="paragraph" w:styleId="Footer">
+  <w:style w:type="paragraph" w:styleId="Voettekst">
     <w:name w:val="footer"/>
-    <w:basedOn w:val="Normal"/>
-    <w:link w:val="FooterChar"/>
+    <w:basedOn w:val="Standaard"/>
+    <w:link w:val="VoettekstChar"/>
     <w:uiPriority w:val="99"/>
     <w:unhideWhenUsed/>
     <w:pPr>
@@ -4903,6 +5303,18 @@
       </w:tabs>
       <w:spacing w:after="0" w:line="240" w:lineRule="auto"/>
     </w:pPr>
+  </w:style>
+  <w:style w:type="character" w:styleId="GevolgdeHyperlink">
+    <w:name w:val="FollowedHyperlink"/>
+    <w:basedOn w:val="Standaardalinea-lettertype"/>
+    <w:uiPriority w:val="99"/>
+    <w:semiHidden/>
+    <w:unhideWhenUsed/>
+    <w:rsid w:val="00390C44"/>
+    <w:rPr>
+      <w:color w:val="954F72" w:themeColor="followedHyperlink"/>
+      <w:u w:val="single"/>
+    </w:rPr>
   </w:style>
 </w:styles>
 </file>

</xml_diff>